<commit_message>
add k8s python client program
</commit_message>
<xml_diff>
--- a/doc/SoftwareEngineering/SoftwareRequirements/[1]User Requirement.docx
+++ b/doc/SoftwareEngineering/SoftwareRequirements/[1]User Requirement.docx
@@ -1637,15 +1637,7 @@
         <w:rPr>
           <w:rFonts w:hint="eastAsia"/>
         </w:rPr>
-        <w:t>Bala</w:t>
-      </w:r>
-      <w:bookmarkStart w:id="0" w:name="_GoBack"/>
-      <w:bookmarkEnd w:id="0"/>
-      <w:r>
-        <w:rPr>
-          <w:rFonts w:hint="eastAsia"/>
-        </w:rPr>
-        <w:t>ncer</w:t>
+        <w:t>Balancer</w:t>
       </w:r>
     </w:p>
     <w:p>
@@ -7796,6 +7788,1209 @@
     <w:p>
       <w:pPr>
         <w:rPr>
+          <w:b/>
+        </w:rPr>
+      </w:pPr>
+    </w:p>
+    <w:p>
+      <w:pPr>
+        <w:rPr>
+          <w:b/>
+        </w:rPr>
+      </w:pPr>
+    </w:p>
+    <w:p>
+      <w:pPr>
+        <w:rPr>
+          <w:b/>
+        </w:rPr>
+      </w:pPr>
+      <w:r>
+        <w:rPr>
+          <w:rFonts w:hint="eastAsia"/>
+          <w:b/>
+        </w:rPr>
+        <w:t>接收下发/删除转发表项请求</w:t>
+      </w:r>
+    </w:p>
+    <w:tbl>
+      <w:tblPr>
+        <w:tblStyle w:val="a8"/>
+        <w:tblW w:w="0" w:type="auto"/>
+        <w:tblLook w:val="04A0" w:firstRow="1" w:lastRow="0" w:firstColumn="1" w:lastColumn="0" w:noHBand="0" w:noVBand="1"/>
+      </w:tblPr>
+      <w:tblGrid>
+        <w:gridCol w:w="1129"/>
+        <w:gridCol w:w="7167"/>
+      </w:tblGrid>
+      <w:tr>
+        <w:tc>
+          <w:tcPr>
+            <w:tcW w:w="1129" w:type="dxa"/>
+          </w:tcPr>
+          <w:p>
+            <w:r>
+              <w:rPr>
+                <w:rFonts w:hint="eastAsia"/>
+              </w:rPr>
+              <w:t>I</w:t>
+            </w:r>
+            <w:r>
+              <w:t>D</w:t>
+            </w:r>
+            <w:r>
+              <w:rPr>
+                <w:rFonts w:hint="eastAsia"/>
+              </w:rPr>
+              <w:t>和名称</w:t>
+            </w:r>
+          </w:p>
+        </w:tc>
+        <w:tc>
+          <w:tcPr>
+            <w:tcW w:w="7167" w:type="dxa"/>
+          </w:tcPr>
+          <w:p>
+            <w:r>
+              <w:rPr>
+                <w:rFonts w:hint="eastAsia"/>
+              </w:rPr>
+              <w:t>S</w:t>
+            </w:r>
+            <w:r>
+              <w:t>FC</w:t>
+            </w:r>
+          </w:p>
+        </w:tc>
+      </w:tr>
+      <w:tr>
+        <w:tc>
+          <w:tcPr>
+            <w:tcW w:w="1129" w:type="dxa"/>
+          </w:tcPr>
+          <w:p>
+            <w:r>
+              <w:rPr>
+                <w:rFonts w:hint="eastAsia"/>
+              </w:rPr>
+              <w:t>创建人</w:t>
+            </w:r>
+          </w:p>
+        </w:tc>
+        <w:tc>
+          <w:tcPr>
+            <w:tcW w:w="7167" w:type="dxa"/>
+          </w:tcPr>
+          <w:p>
+            <w:r>
+              <w:rPr>
+                <w:rFonts w:hint="eastAsia"/>
+              </w:rPr>
+              <w:t>User1</w:t>
+            </w:r>
+          </w:p>
+        </w:tc>
+      </w:tr>
+      <w:tr>
+        <w:tc>
+          <w:tcPr>
+            <w:tcW w:w="1129" w:type="dxa"/>
+          </w:tcPr>
+          <w:p>
+            <w:r>
+              <w:rPr>
+                <w:rFonts w:hint="eastAsia"/>
+              </w:rPr>
+              <w:t>首要角色</w:t>
+            </w:r>
+          </w:p>
+        </w:tc>
+        <w:tc>
+          <w:tcPr>
+            <w:tcW w:w="7167" w:type="dxa"/>
+          </w:tcPr>
+          <w:p>
+            <w:r>
+              <w:rPr>
+                <w:rFonts w:hint="eastAsia"/>
+              </w:rPr>
+              <w:t>无</w:t>
+            </w:r>
+          </w:p>
+        </w:tc>
+      </w:tr>
+      <w:tr>
+        <w:tc>
+          <w:tcPr>
+            <w:tcW w:w="1129" w:type="dxa"/>
+          </w:tcPr>
+          <w:p>
+            <w:r>
+              <w:rPr>
+                <w:rFonts w:hint="eastAsia"/>
+              </w:rPr>
+              <w:t>描述</w:t>
+            </w:r>
+          </w:p>
+        </w:tc>
+        <w:tc>
+          <w:tcPr>
+            <w:tcW w:w="7167" w:type="dxa"/>
+          </w:tcPr>
+          <w:p>
+            <w:pPr>
+              <w:rPr>
+                <w:rFonts w:hint="eastAsia"/>
+              </w:rPr>
+            </w:pPr>
+            <w:r>
+              <w:rPr>
+                <w:rFonts w:hint="eastAsia"/>
+              </w:rPr>
+              <w:t>根据</w:t>
+            </w:r>
+            <w:r>
+              <w:rPr>
+                <w:rFonts w:hint="eastAsia"/>
+              </w:rPr>
+              <w:t>N</w:t>
+            </w:r>
+            <w:r>
+              <w:t>FV</w:t>
+            </w:r>
+            <w:r>
+              <w:rPr>
+                <w:rFonts w:hint="eastAsia"/>
+              </w:rPr>
+              <w:t>管理和编排系统的流表下发</w:t>
+            </w:r>
+            <w:r>
+              <w:rPr>
+                <w:rFonts w:hint="eastAsia"/>
+              </w:rPr>
+              <w:t>/删除</w:t>
+            </w:r>
+            <w:r>
+              <w:rPr>
+                <w:rFonts w:hint="eastAsia"/>
+              </w:rPr>
+              <w:t>请求，下发</w:t>
+            </w:r>
+            <w:r>
+              <w:rPr>
+                <w:rFonts w:hint="eastAsia"/>
+              </w:rPr>
+              <w:t>/删除</w:t>
+            </w:r>
+            <w:r>
+              <w:rPr>
+                <w:rFonts w:hint="eastAsia"/>
+              </w:rPr>
+              <w:t>流表（需要强调</w:t>
+            </w:r>
+            <w:r>
+              <w:rPr>
+                <w:rFonts w:hint="eastAsia"/>
+              </w:rPr>
+              <w:t>的是</w:t>
+            </w:r>
+            <w:r>
+              <w:rPr>
+                <w:rFonts w:hint="eastAsia"/>
+              </w:rPr>
+              <w:t>，这个用例不负责计算路径，也不负责计算每个流表的match</w:t>
+            </w:r>
+            <w:r>
+              <w:rPr>
+                <w:rFonts w:hint="eastAsia"/>
+              </w:rPr>
+              <w:t>域</w:t>
+            </w:r>
+            <w:r>
+              <w:rPr>
+                <w:rFonts w:hint="eastAsia"/>
+              </w:rPr>
+              <w:t>和action域）</w:t>
+            </w:r>
+            <w:r>
+              <w:rPr>
+                <w:rFonts w:hint="eastAsia"/>
+              </w:rPr>
+              <w:t>；</w:t>
+            </w:r>
+          </w:p>
+        </w:tc>
+      </w:tr>
+      <w:tr>
+        <w:tc>
+          <w:tcPr>
+            <w:tcW w:w="1129" w:type="dxa"/>
+          </w:tcPr>
+          <w:p>
+            <w:r>
+              <w:rPr>
+                <w:rFonts w:hint="eastAsia"/>
+              </w:rPr>
+              <w:t>触发条件</w:t>
+            </w:r>
+          </w:p>
+        </w:tc>
+        <w:tc>
+          <w:tcPr>
+            <w:tcW w:w="7167" w:type="dxa"/>
+          </w:tcPr>
+          <w:p>
+            <w:pPr>
+              <w:rPr>
+                <w:rFonts w:hint="eastAsia"/>
+              </w:rPr>
+            </w:pPr>
+            <w:r>
+              <w:rPr>
+                <w:rFonts w:hint="eastAsia"/>
+              </w:rPr>
+              <w:t>接收到N</w:t>
+            </w:r>
+            <w:r>
+              <w:t>FV</w:t>
+            </w:r>
+            <w:r>
+              <w:rPr>
+                <w:rFonts w:hint="eastAsia"/>
+              </w:rPr>
+              <w:t>管理和编排系统的流表下发请求</w:t>
+            </w:r>
+          </w:p>
+        </w:tc>
+      </w:tr>
+      <w:tr>
+        <w:tc>
+          <w:tcPr>
+            <w:tcW w:w="1129" w:type="dxa"/>
+          </w:tcPr>
+          <w:p>
+            <w:r>
+              <w:rPr>
+                <w:rFonts w:hint="eastAsia"/>
+              </w:rPr>
+              <w:t>前置条件</w:t>
+            </w:r>
+          </w:p>
+        </w:tc>
+        <w:tc>
+          <w:tcPr>
+            <w:tcW w:w="7167" w:type="dxa"/>
+          </w:tcPr>
+          <w:p>
+            <w:r>
+              <w:rPr>
+                <w:rFonts w:hint="eastAsia"/>
+              </w:rPr>
+              <w:t>与N</w:t>
+            </w:r>
+            <w:r>
+              <w:t>FV</w:t>
+            </w:r>
+            <w:r>
+              <w:rPr>
+                <w:rFonts w:hint="eastAsia"/>
+              </w:rPr>
+              <w:t>管理和编排系统建立连接；</w:t>
+            </w:r>
+          </w:p>
+          <w:p>
+            <w:r>
+              <w:rPr>
+                <w:rFonts w:hint="eastAsia"/>
+              </w:rPr>
+              <w:t>与S</w:t>
+            </w:r>
+            <w:r>
+              <w:t>DN</w:t>
+            </w:r>
+            <w:r>
+              <w:rPr>
+                <w:rFonts w:hint="eastAsia"/>
+              </w:rPr>
+              <w:t>交换机建立连接；</w:t>
+            </w:r>
+          </w:p>
+          <w:p>
+            <w:pPr>
+              <w:rPr>
+                <w:rFonts w:hint="eastAsia"/>
+              </w:rPr>
+            </w:pPr>
+            <w:r>
+              <w:rPr>
+                <w:rFonts w:hint="eastAsia"/>
+              </w:rPr>
+              <w:t>（可选）与Ov</w:t>
+            </w:r>
+            <w:r>
+              <w:t>S</w:t>
+            </w:r>
+            <w:r>
+              <w:rPr>
+                <w:rFonts w:hint="eastAsia"/>
+              </w:rPr>
+              <w:t>建立连接</w:t>
+            </w:r>
+            <w:r>
+              <w:rPr>
+                <w:rFonts w:hint="eastAsia"/>
+              </w:rPr>
+              <w:t>（网络插件可能不支持OvS接入控制器）</w:t>
+            </w:r>
+            <w:r>
+              <w:rPr>
+                <w:rFonts w:hint="eastAsia"/>
+              </w:rPr>
+              <w:t>；</w:t>
+            </w:r>
+          </w:p>
+        </w:tc>
+      </w:tr>
+      <w:tr>
+        <w:tc>
+          <w:tcPr>
+            <w:tcW w:w="1129" w:type="dxa"/>
+          </w:tcPr>
+          <w:p>
+            <w:r>
+              <w:rPr>
+                <w:rFonts w:hint="eastAsia"/>
+              </w:rPr>
+              <w:t>后置条件</w:t>
+            </w:r>
+          </w:p>
+        </w:tc>
+        <w:tc>
+          <w:tcPr>
+            <w:tcW w:w="7167" w:type="dxa"/>
+          </w:tcPr>
+          <w:p>
+            <w:pPr>
+              <w:rPr>
+                <w:rFonts w:hint="eastAsia"/>
+              </w:rPr>
+            </w:pPr>
+            <w:r>
+              <w:rPr>
+                <w:rFonts w:hint="eastAsia"/>
+              </w:rPr>
+              <w:t>成功下发/删除流表</w:t>
+            </w:r>
+          </w:p>
+        </w:tc>
+      </w:tr>
+      <w:tr>
+        <w:trPr>
+          <w:trHeight w:val="5584"/>
+        </w:trPr>
+        <w:tc>
+          <w:tcPr>
+            <w:tcW w:w="1129" w:type="dxa"/>
+          </w:tcPr>
+          <w:p>
+            <w:r>
+              <w:rPr>
+                <w:rFonts w:hint="eastAsia"/>
+              </w:rPr>
+              <w:t>正常流程</w:t>
+            </w:r>
+          </w:p>
+        </w:tc>
+        <w:tc>
+          <w:tcPr>
+            <w:tcW w:w="7167" w:type="dxa"/>
+          </w:tcPr>
+          <w:p>
+            <w:bookmarkStart w:id="0" w:name="_GoBack"/>
+            <w:bookmarkEnd w:id="0"/>
+          </w:p>
+        </w:tc>
+      </w:tr>
+      <w:tr>
+        <w:tc>
+          <w:tcPr>
+            <w:tcW w:w="1129" w:type="dxa"/>
+          </w:tcPr>
+          <w:p>
+            <w:r>
+              <w:rPr>
+                <w:rFonts w:hint="eastAsia"/>
+              </w:rPr>
+              <w:t>异常</w:t>
+            </w:r>
+          </w:p>
+        </w:tc>
+        <w:tc>
+          <w:tcPr>
+            <w:tcW w:w="7167" w:type="dxa"/>
+          </w:tcPr>
+          <w:p>
+            <w:r>
+              <w:rPr>
+                <w:rFonts w:hint="eastAsia"/>
+              </w:rPr>
+              <w:t>无</w:t>
+            </w:r>
+          </w:p>
+        </w:tc>
+      </w:tr>
+      <w:tr>
+        <w:tc>
+          <w:tcPr>
+            <w:tcW w:w="1129" w:type="dxa"/>
+          </w:tcPr>
+          <w:p>
+            <w:r>
+              <w:rPr>
+                <w:rFonts w:hint="eastAsia"/>
+              </w:rPr>
+              <w:t>优先级</w:t>
+            </w:r>
+          </w:p>
+        </w:tc>
+        <w:tc>
+          <w:tcPr>
+            <w:tcW w:w="7167" w:type="dxa"/>
+          </w:tcPr>
+          <w:p>
+            <w:r>
+              <w:rPr>
+                <w:rFonts w:hint="eastAsia"/>
+              </w:rPr>
+              <w:t>无</w:t>
+            </w:r>
+          </w:p>
+        </w:tc>
+      </w:tr>
+      <w:tr>
+        <w:tc>
+          <w:tcPr>
+            <w:tcW w:w="1129" w:type="dxa"/>
+          </w:tcPr>
+          <w:p>
+            <w:r>
+              <w:rPr>
+                <w:rFonts w:hint="eastAsia"/>
+              </w:rPr>
+              <w:t>假设</w:t>
+            </w:r>
+          </w:p>
+        </w:tc>
+        <w:tc>
+          <w:tcPr>
+            <w:tcW w:w="7167" w:type="dxa"/>
+          </w:tcPr>
+          <w:p>
+            <w:r>
+              <w:rPr>
+                <w:rFonts w:hint="eastAsia"/>
+              </w:rPr>
+              <w:t>无</w:t>
+            </w:r>
+          </w:p>
+        </w:tc>
+      </w:tr>
+    </w:tbl>
+    <w:p>
+      <w:pPr>
+        <w:rPr>
+          <w:b/>
+        </w:rPr>
+      </w:pPr>
+    </w:p>
+    <w:p>
+      <w:pPr>
+        <w:rPr>
+          <w:b/>
+        </w:rPr>
+      </w:pPr>
+    </w:p>
+    <w:p>
+      <w:pPr>
+        <w:rPr>
+          <w:b/>
+        </w:rPr>
+      </w:pPr>
+      <w:r>
+        <w:rPr>
+          <w:rFonts w:hint="eastAsia"/>
+          <w:b/>
+        </w:rPr>
+        <w:t>请求</w:t>
+      </w:r>
+      <w:r>
+        <w:rPr>
+          <w:rFonts w:hint="eastAsia"/>
+          <w:b/>
+        </w:rPr>
+        <w:t>交换机流表、拓扑信息</w:t>
+      </w:r>
+    </w:p>
+    <w:tbl>
+      <w:tblPr>
+        <w:tblStyle w:val="a8"/>
+        <w:tblW w:w="0" w:type="auto"/>
+        <w:tblLook w:val="04A0" w:firstRow="1" w:lastRow="0" w:firstColumn="1" w:lastColumn="0" w:noHBand="0" w:noVBand="1"/>
+      </w:tblPr>
+      <w:tblGrid>
+        <w:gridCol w:w="1129"/>
+        <w:gridCol w:w="7167"/>
+      </w:tblGrid>
+      <w:tr>
+        <w:tc>
+          <w:tcPr>
+            <w:tcW w:w="1129" w:type="dxa"/>
+          </w:tcPr>
+          <w:p>
+            <w:r>
+              <w:rPr>
+                <w:rFonts w:hint="eastAsia"/>
+              </w:rPr>
+              <w:t>I</w:t>
+            </w:r>
+            <w:r>
+              <w:t>D</w:t>
+            </w:r>
+            <w:r>
+              <w:rPr>
+                <w:rFonts w:hint="eastAsia"/>
+              </w:rPr>
+              <w:t>和名称</w:t>
+            </w:r>
+          </w:p>
+        </w:tc>
+        <w:tc>
+          <w:tcPr>
+            <w:tcW w:w="7167" w:type="dxa"/>
+          </w:tcPr>
+          <w:p>
+            <w:r>
+              <w:rPr>
+                <w:rFonts w:hint="eastAsia"/>
+              </w:rPr>
+              <w:t>S</w:t>
+            </w:r>
+            <w:r>
+              <w:t>FC</w:t>
+            </w:r>
+          </w:p>
+        </w:tc>
+      </w:tr>
+      <w:tr>
+        <w:tc>
+          <w:tcPr>
+            <w:tcW w:w="1129" w:type="dxa"/>
+          </w:tcPr>
+          <w:p>
+            <w:r>
+              <w:rPr>
+                <w:rFonts w:hint="eastAsia"/>
+              </w:rPr>
+              <w:t>创建人</w:t>
+            </w:r>
+          </w:p>
+        </w:tc>
+        <w:tc>
+          <w:tcPr>
+            <w:tcW w:w="7167" w:type="dxa"/>
+          </w:tcPr>
+          <w:p>
+            <w:r>
+              <w:rPr>
+                <w:rFonts w:hint="eastAsia"/>
+              </w:rPr>
+              <w:t>User1</w:t>
+            </w:r>
+          </w:p>
+        </w:tc>
+      </w:tr>
+      <w:tr>
+        <w:tc>
+          <w:tcPr>
+            <w:tcW w:w="1129" w:type="dxa"/>
+          </w:tcPr>
+          <w:p>
+            <w:r>
+              <w:rPr>
+                <w:rFonts w:hint="eastAsia"/>
+              </w:rPr>
+              <w:t>首要角色</w:t>
+            </w:r>
+          </w:p>
+        </w:tc>
+        <w:tc>
+          <w:tcPr>
+            <w:tcW w:w="7167" w:type="dxa"/>
+          </w:tcPr>
+          <w:p>
+            <w:r>
+              <w:rPr>
+                <w:rFonts w:hint="eastAsia"/>
+              </w:rPr>
+              <w:t>无</w:t>
+            </w:r>
+          </w:p>
+        </w:tc>
+      </w:tr>
+      <w:tr>
+        <w:tc>
+          <w:tcPr>
+            <w:tcW w:w="1129" w:type="dxa"/>
+          </w:tcPr>
+          <w:p>
+            <w:r>
+              <w:rPr>
+                <w:rFonts w:hint="eastAsia"/>
+              </w:rPr>
+              <w:t>描述</w:t>
+            </w:r>
+          </w:p>
+        </w:tc>
+        <w:tc>
+          <w:tcPr>
+            <w:tcW w:w="7167" w:type="dxa"/>
+          </w:tcPr>
+          <w:p>
+            <w:pPr>
+              <w:rPr>
+                <w:rFonts w:hint="eastAsia"/>
+              </w:rPr>
+            </w:pPr>
+            <w:r>
+              <w:rPr>
+                <w:rFonts w:hint="eastAsia"/>
+              </w:rPr>
+              <w:t>根据N</w:t>
+            </w:r>
+            <w:r>
+              <w:t>FV</w:t>
+            </w:r>
+            <w:r>
+              <w:rPr>
+                <w:rFonts w:hint="eastAsia"/>
+              </w:rPr>
+              <w:t>管理和编排系统</w:t>
+            </w:r>
+            <w:r>
+              <w:rPr>
+                <w:rFonts w:hint="eastAsia"/>
+              </w:rPr>
+              <w:t>的请求，收集交换机的流表和拓扑。</w:t>
+            </w:r>
+          </w:p>
+        </w:tc>
+      </w:tr>
+      <w:tr>
+        <w:tc>
+          <w:tcPr>
+            <w:tcW w:w="1129" w:type="dxa"/>
+          </w:tcPr>
+          <w:p>
+            <w:r>
+              <w:rPr>
+                <w:rFonts w:hint="eastAsia"/>
+              </w:rPr>
+              <w:t>触发条件</w:t>
+            </w:r>
+          </w:p>
+        </w:tc>
+        <w:tc>
+          <w:tcPr>
+            <w:tcW w:w="7167" w:type="dxa"/>
+          </w:tcPr>
+          <w:p/>
+        </w:tc>
+      </w:tr>
+      <w:tr>
+        <w:tc>
+          <w:tcPr>
+            <w:tcW w:w="1129" w:type="dxa"/>
+          </w:tcPr>
+          <w:p>
+            <w:r>
+              <w:rPr>
+                <w:rFonts w:hint="eastAsia"/>
+              </w:rPr>
+              <w:t>前置条件</w:t>
+            </w:r>
+          </w:p>
+        </w:tc>
+        <w:tc>
+          <w:tcPr>
+            <w:tcW w:w="7167" w:type="dxa"/>
+          </w:tcPr>
+          <w:p/>
+        </w:tc>
+      </w:tr>
+      <w:tr>
+        <w:tc>
+          <w:tcPr>
+            <w:tcW w:w="1129" w:type="dxa"/>
+          </w:tcPr>
+          <w:p>
+            <w:r>
+              <w:rPr>
+                <w:rFonts w:hint="eastAsia"/>
+              </w:rPr>
+              <w:t>后置条件</w:t>
+            </w:r>
+          </w:p>
+        </w:tc>
+        <w:tc>
+          <w:tcPr>
+            <w:tcW w:w="7167" w:type="dxa"/>
+          </w:tcPr>
+          <w:p/>
+        </w:tc>
+      </w:tr>
+      <w:tr>
+        <w:trPr>
+          <w:trHeight w:val="5584"/>
+        </w:trPr>
+        <w:tc>
+          <w:tcPr>
+            <w:tcW w:w="1129" w:type="dxa"/>
+          </w:tcPr>
+          <w:p>
+            <w:r>
+              <w:rPr>
+                <w:rFonts w:hint="eastAsia"/>
+              </w:rPr>
+              <w:lastRenderedPageBreak/>
+              <w:t>正常流程</w:t>
+            </w:r>
+          </w:p>
+        </w:tc>
+        <w:tc>
+          <w:tcPr>
+            <w:tcW w:w="7167" w:type="dxa"/>
+          </w:tcPr>
+          <w:p/>
+        </w:tc>
+      </w:tr>
+      <w:tr>
+        <w:tc>
+          <w:tcPr>
+            <w:tcW w:w="1129" w:type="dxa"/>
+          </w:tcPr>
+          <w:p>
+            <w:r>
+              <w:rPr>
+                <w:rFonts w:hint="eastAsia"/>
+              </w:rPr>
+              <w:t>异常</w:t>
+            </w:r>
+          </w:p>
+        </w:tc>
+        <w:tc>
+          <w:tcPr>
+            <w:tcW w:w="7167" w:type="dxa"/>
+          </w:tcPr>
+          <w:p>
+            <w:r>
+              <w:rPr>
+                <w:rFonts w:hint="eastAsia"/>
+              </w:rPr>
+              <w:t>无</w:t>
+            </w:r>
+          </w:p>
+        </w:tc>
+      </w:tr>
+      <w:tr>
+        <w:tc>
+          <w:tcPr>
+            <w:tcW w:w="1129" w:type="dxa"/>
+          </w:tcPr>
+          <w:p>
+            <w:r>
+              <w:rPr>
+                <w:rFonts w:hint="eastAsia"/>
+              </w:rPr>
+              <w:t>优先级</w:t>
+            </w:r>
+          </w:p>
+        </w:tc>
+        <w:tc>
+          <w:tcPr>
+            <w:tcW w:w="7167" w:type="dxa"/>
+          </w:tcPr>
+          <w:p>
+            <w:r>
+              <w:rPr>
+                <w:rFonts w:hint="eastAsia"/>
+              </w:rPr>
+              <w:t>无</w:t>
+            </w:r>
+          </w:p>
+        </w:tc>
+      </w:tr>
+      <w:tr>
+        <w:tc>
+          <w:tcPr>
+            <w:tcW w:w="1129" w:type="dxa"/>
+          </w:tcPr>
+          <w:p>
+            <w:r>
+              <w:rPr>
+                <w:rFonts w:hint="eastAsia"/>
+              </w:rPr>
+              <w:t>假设</w:t>
+            </w:r>
+          </w:p>
+        </w:tc>
+        <w:tc>
+          <w:tcPr>
+            <w:tcW w:w="7167" w:type="dxa"/>
+          </w:tcPr>
+          <w:p>
+            <w:r>
+              <w:rPr>
+                <w:rFonts w:hint="eastAsia"/>
+              </w:rPr>
+              <w:t>无</w:t>
+            </w:r>
+          </w:p>
+        </w:tc>
+      </w:tr>
+    </w:tbl>
+    <w:p>
+      <w:pPr>
+        <w:rPr>
+          <w:b/>
+        </w:rPr>
+      </w:pPr>
+    </w:p>
+    <w:p>
+      <w:pPr>
+        <w:rPr>
+          <w:rFonts w:hint="eastAsia"/>
+          <w:b/>
+        </w:rPr>
+      </w:pPr>
+    </w:p>
+    <w:p>
+      <w:pPr>
+        <w:rPr>
+          <w:b/>
+        </w:rPr>
+      </w:pPr>
+      <w:r>
+        <w:rPr>
+          <w:rFonts w:hint="eastAsia"/>
+          <w:b/>
+        </w:rPr>
+        <w:t>管理交换机流表、拓扑信息</w:t>
+      </w:r>
+    </w:p>
+    <w:tbl>
+      <w:tblPr>
+        <w:tblStyle w:val="a8"/>
+        <w:tblW w:w="0" w:type="auto"/>
+        <w:tblLook w:val="04A0" w:firstRow="1" w:lastRow="0" w:firstColumn="1" w:lastColumn="0" w:noHBand="0" w:noVBand="1"/>
+      </w:tblPr>
+      <w:tblGrid>
+        <w:gridCol w:w="1129"/>
+        <w:gridCol w:w="7167"/>
+      </w:tblGrid>
+      <w:tr>
+        <w:tc>
+          <w:tcPr>
+            <w:tcW w:w="1129" w:type="dxa"/>
+          </w:tcPr>
+          <w:p>
+            <w:r>
+              <w:rPr>
+                <w:rFonts w:hint="eastAsia"/>
+              </w:rPr>
+              <w:t>I</w:t>
+            </w:r>
+            <w:r>
+              <w:t>D</w:t>
+            </w:r>
+            <w:r>
+              <w:rPr>
+                <w:rFonts w:hint="eastAsia"/>
+              </w:rPr>
+              <w:t>和名称</w:t>
+            </w:r>
+          </w:p>
+        </w:tc>
+        <w:tc>
+          <w:tcPr>
+            <w:tcW w:w="7167" w:type="dxa"/>
+          </w:tcPr>
+          <w:p>
+            <w:r>
+              <w:rPr>
+                <w:rFonts w:hint="eastAsia"/>
+              </w:rPr>
+              <w:t>S</w:t>
+            </w:r>
+            <w:r>
+              <w:t>FC</w:t>
+            </w:r>
+          </w:p>
+        </w:tc>
+      </w:tr>
+      <w:tr>
+        <w:tc>
+          <w:tcPr>
+            <w:tcW w:w="1129" w:type="dxa"/>
+          </w:tcPr>
+          <w:p>
+            <w:r>
+              <w:rPr>
+                <w:rFonts w:hint="eastAsia"/>
+              </w:rPr>
+              <w:t>创建人</w:t>
+            </w:r>
+          </w:p>
+        </w:tc>
+        <w:tc>
+          <w:tcPr>
+            <w:tcW w:w="7167" w:type="dxa"/>
+          </w:tcPr>
+          <w:p>
+            <w:r>
+              <w:rPr>
+                <w:rFonts w:hint="eastAsia"/>
+              </w:rPr>
+              <w:t>User1</w:t>
+            </w:r>
+          </w:p>
+        </w:tc>
+      </w:tr>
+      <w:tr>
+        <w:tc>
+          <w:tcPr>
+            <w:tcW w:w="1129" w:type="dxa"/>
+          </w:tcPr>
+          <w:p>
+            <w:r>
+              <w:rPr>
+                <w:rFonts w:hint="eastAsia"/>
+              </w:rPr>
+              <w:t>首要角色</w:t>
+            </w:r>
+          </w:p>
+        </w:tc>
+        <w:tc>
+          <w:tcPr>
+            <w:tcW w:w="7167" w:type="dxa"/>
+          </w:tcPr>
+          <w:p>
+            <w:r>
+              <w:rPr>
+                <w:rFonts w:hint="eastAsia"/>
+              </w:rPr>
+              <w:t>无</w:t>
+            </w:r>
+          </w:p>
+        </w:tc>
+      </w:tr>
+      <w:tr>
+        <w:tc>
+          <w:tcPr>
+            <w:tcW w:w="1129" w:type="dxa"/>
+          </w:tcPr>
+          <w:p>
+            <w:r>
+              <w:rPr>
+                <w:rFonts w:hint="eastAsia"/>
+              </w:rPr>
+              <w:t>描述</w:t>
+            </w:r>
+          </w:p>
+        </w:tc>
+        <w:tc>
+          <w:tcPr>
+            <w:tcW w:w="7167" w:type="dxa"/>
+          </w:tcPr>
+          <w:p/>
+        </w:tc>
+      </w:tr>
+      <w:tr>
+        <w:tc>
+          <w:tcPr>
+            <w:tcW w:w="1129" w:type="dxa"/>
+          </w:tcPr>
+          <w:p>
+            <w:r>
+              <w:rPr>
+                <w:rFonts w:hint="eastAsia"/>
+              </w:rPr>
+              <w:t>触发条件</w:t>
+            </w:r>
+          </w:p>
+        </w:tc>
+        <w:tc>
+          <w:tcPr>
+            <w:tcW w:w="7167" w:type="dxa"/>
+          </w:tcPr>
+          <w:p/>
+        </w:tc>
+      </w:tr>
+      <w:tr>
+        <w:tc>
+          <w:tcPr>
+            <w:tcW w:w="1129" w:type="dxa"/>
+          </w:tcPr>
+          <w:p>
+            <w:r>
+              <w:rPr>
+                <w:rFonts w:hint="eastAsia"/>
+              </w:rPr>
+              <w:t>前置条件</w:t>
+            </w:r>
+          </w:p>
+        </w:tc>
+        <w:tc>
+          <w:tcPr>
+            <w:tcW w:w="7167" w:type="dxa"/>
+          </w:tcPr>
+          <w:p/>
+        </w:tc>
+      </w:tr>
+      <w:tr>
+        <w:tc>
+          <w:tcPr>
+            <w:tcW w:w="1129" w:type="dxa"/>
+          </w:tcPr>
+          <w:p>
+            <w:r>
+              <w:rPr>
+                <w:rFonts w:hint="eastAsia"/>
+              </w:rPr>
+              <w:t>后置条件</w:t>
+            </w:r>
+          </w:p>
+        </w:tc>
+        <w:tc>
+          <w:tcPr>
+            <w:tcW w:w="7167" w:type="dxa"/>
+          </w:tcPr>
+          <w:p/>
+        </w:tc>
+      </w:tr>
+      <w:tr>
+        <w:trPr>
+          <w:trHeight w:val="5584"/>
+        </w:trPr>
+        <w:tc>
+          <w:tcPr>
+            <w:tcW w:w="1129" w:type="dxa"/>
+          </w:tcPr>
+          <w:p>
+            <w:r>
+              <w:rPr>
+                <w:rFonts w:hint="eastAsia"/>
+              </w:rPr>
+              <w:lastRenderedPageBreak/>
+              <w:t>正常流程</w:t>
+            </w:r>
+          </w:p>
+        </w:tc>
+        <w:tc>
+          <w:tcPr>
+            <w:tcW w:w="7167" w:type="dxa"/>
+          </w:tcPr>
+          <w:p/>
+        </w:tc>
+      </w:tr>
+      <w:tr>
+        <w:tc>
+          <w:tcPr>
+            <w:tcW w:w="1129" w:type="dxa"/>
+          </w:tcPr>
+          <w:p>
+            <w:r>
+              <w:rPr>
+                <w:rFonts w:hint="eastAsia"/>
+              </w:rPr>
+              <w:t>异常</w:t>
+            </w:r>
+          </w:p>
+        </w:tc>
+        <w:tc>
+          <w:tcPr>
+            <w:tcW w:w="7167" w:type="dxa"/>
+          </w:tcPr>
+          <w:p>
+            <w:r>
+              <w:rPr>
+                <w:rFonts w:hint="eastAsia"/>
+              </w:rPr>
+              <w:t>无</w:t>
+            </w:r>
+          </w:p>
+        </w:tc>
+      </w:tr>
+      <w:tr>
+        <w:tc>
+          <w:tcPr>
+            <w:tcW w:w="1129" w:type="dxa"/>
+          </w:tcPr>
+          <w:p>
+            <w:r>
+              <w:rPr>
+                <w:rFonts w:hint="eastAsia"/>
+              </w:rPr>
+              <w:t>优先级</w:t>
+            </w:r>
+          </w:p>
+        </w:tc>
+        <w:tc>
+          <w:tcPr>
+            <w:tcW w:w="7167" w:type="dxa"/>
+          </w:tcPr>
+          <w:p>
+            <w:r>
+              <w:rPr>
+                <w:rFonts w:hint="eastAsia"/>
+              </w:rPr>
+              <w:t>无</w:t>
+            </w:r>
+          </w:p>
+        </w:tc>
+      </w:tr>
+      <w:tr>
+        <w:tc>
+          <w:tcPr>
+            <w:tcW w:w="1129" w:type="dxa"/>
+          </w:tcPr>
+          <w:p>
+            <w:r>
+              <w:rPr>
+                <w:rFonts w:hint="eastAsia"/>
+              </w:rPr>
+              <w:t>假设</w:t>
+            </w:r>
+          </w:p>
+        </w:tc>
+        <w:tc>
+          <w:tcPr>
+            <w:tcW w:w="7167" w:type="dxa"/>
+          </w:tcPr>
+          <w:p>
+            <w:r>
+              <w:rPr>
+                <w:rFonts w:hint="eastAsia"/>
+              </w:rPr>
+              <w:t>无</w:t>
+            </w:r>
+          </w:p>
+        </w:tc>
+      </w:tr>
+    </w:tbl>
+    <w:p>
+      <w:pPr>
+        <w:rPr>
+          <w:rFonts w:hint="eastAsia"/>
           <w:b/>
         </w:rPr>
       </w:pPr>
@@ -8673,6 +9868,16 @@
       <w:szCs w:val="32"/>
     </w:rPr>
   </w:style>
+  <w:style w:type="paragraph" w:styleId="ad">
+    <w:name w:val="No Spacing"/>
+    <w:uiPriority w:val="1"/>
+    <w:qFormat/>
+    <w:rsid w:val="003A60C4"/>
+    <w:pPr>
+      <w:widowControl w:val="0"/>
+      <w:jc w:val="both"/>
+    </w:pPr>
+  </w:style>
 </w:styles>
 </file>
 

</xml_diff>